<commit_message>
Actualización Los coches del jefe parte 2
</commit_message>
<xml_diff>
--- a/03_los_coches_del_jefe/pdf/02_Eleccion_numero_clusters.docx
+++ b/03_los_coches_del_jefe/pdf/02_Eleccion_numero_clusters.docx
@@ -220,7 +220,19 @@
         <w:t>CÓDIGO UTILIZADO</w:t>
       </w:r>
     </w:p>
-    <w:p/>
+    <w:p>
+      <w:hyperlink r:id="rId9" w:history="1">
+        <w:r>
+          <w:rPr>
+            <w:rStyle w:val="Hipervnculo"/>
+            <w:spacing w:val="0"/>
+            <w:sz w:val="22"/>
+            <w:szCs w:val="22"/>
+          </w:rPr>
+          <w:t>https://github.com/jlopezgaldon/tard/blob/main/03_los_coches_del_jefe/rmd/02_los_coches_del_jefe.Rmd</w:t>
+        </w:r>
+      </w:hyperlink>
+    </w:p>
     <w:p>
       <w:pPr>
         <w:pStyle w:val="Ttulo2"/>
@@ -326,75 +338,6 @@
                 <pic:pic xmlns:pic="http://schemas.openxmlformats.org/drawingml/2006/picture">
                   <pic:nvPicPr>
                     <pic:cNvPr id="0" name="Picture" descr="02_los_coches_del_jefe_files/figure-docx/pearson%20distance-1.png"/>
-                    <pic:cNvPicPr>
-                      <a:picLocks noChangeAspect="1" noChangeArrowheads="1"/>
-                    </pic:cNvPicPr>
-                  </pic:nvPicPr>
-                  <pic:blipFill>
-                    <a:blip r:embed="rId9"/>
-                    <a:stretch>
-                      <a:fillRect/>
-                    </a:stretch>
-                  </pic:blipFill>
-                  <pic:spPr bwMode="auto">
-                    <a:xfrm>
-                      <a:off x="0" y="0"/>
-                      <a:ext cx="4581162" cy="3664929"/>
-                    </a:xfrm>
-                    <a:prstGeom prst="rect">
-                      <a:avLst/>
-                    </a:prstGeom>
-                    <a:noFill/>
-                    <a:ln w="9525">
-                      <a:noFill/>
-                      <a:headEnd/>
-                      <a:tailEnd/>
-                    </a:ln>
-                  </pic:spPr>
-                </pic:pic>
-              </a:graphicData>
-            </a:graphic>
-          </wp:inline>
-        </w:drawing>
-      </w:r>
-    </w:p>
-    <w:p>
-      <w:pPr>
-        <w:pStyle w:val="Textoindependiente"/>
-      </w:pPr>
-      <w:r>
-        <w:t>El gráfico superior representa de manera gráfica la distancia entre los grupos, cuando es azul implica poca distancia entre las observaciones, mientras que si es rojo implica más distancia. En este caso no encontramos gran información, pero si podemos observar cómo existen grupos de observaciones claramente diferenciadas.</w:t>
-      </w:r>
-    </w:p>
-    <w:p>
-      <w:pPr>
-        <w:pStyle w:val="Textoindependiente"/>
-      </w:pPr>
-      <w:r>
-        <w:t>Otra manera de visualizar los grupos es mediante un dendrograma:</w:t>
-      </w:r>
-    </w:p>
-    <w:p>
-      <w:pPr>
-        <w:pStyle w:val="Textoindependiente"/>
-        <w:jc w:val="center"/>
-      </w:pPr>
-      <w:r>
-        <w:rPr>
-          <w:noProof/>
-        </w:rPr>
-        <w:lastRenderedPageBreak/>
-        <w:drawing>
-          <wp:inline distT="0" distB="0" distL="0" distR="0" wp14:anchorId="43FE4EE5" wp14:editId="0E257858">
-            <wp:extent cx="4581162" cy="3664929"/>
-            <wp:effectExtent l="0" t="0" r="0" b="0"/>
-            <wp:docPr id="2" name="Picture"/>
-            <wp:cNvGraphicFramePr/>
-            <a:graphic xmlns:a="http://schemas.openxmlformats.org/drawingml/2006/main">
-              <a:graphicData uri="http://schemas.openxmlformats.org/drawingml/2006/picture">
-                <pic:pic xmlns:pic="http://schemas.openxmlformats.org/drawingml/2006/picture">
-                  <pic:nvPicPr>
-                    <pic:cNvPr id="0" name="Picture" descr="02_los_coches_del_jefe_files/figure-docx/dendrogram-1.png"/>
                     <pic:cNvPicPr>
                       <a:picLocks noChangeAspect="1" noChangeArrowheads="1"/>
                     </pic:cNvPicPr>
@@ -432,6 +375,75 @@
         <w:pStyle w:val="Textoindependiente"/>
       </w:pPr>
       <w:r>
+        <w:t>El gráfico superior representa de manera gráfica la distancia entre los grupos, cuando es azul implica poca distancia entre las observaciones, mientras que si es rojo implica más distancia. En este caso no encontramos gran información, pero si podemos observar cómo existen grupos de observaciones claramente diferenciadas.</w:t>
+      </w:r>
+    </w:p>
+    <w:p>
+      <w:pPr>
+        <w:pStyle w:val="Textoindependiente"/>
+      </w:pPr>
+      <w:r>
+        <w:t>Otra manera de visualizar los grupos es mediante un dendrograma:</w:t>
+      </w:r>
+    </w:p>
+    <w:p>
+      <w:pPr>
+        <w:pStyle w:val="Textoindependiente"/>
+        <w:jc w:val="center"/>
+      </w:pPr>
+      <w:r>
+        <w:rPr>
+          <w:noProof/>
+        </w:rPr>
+        <w:lastRenderedPageBreak/>
+        <w:drawing>
+          <wp:inline distT="0" distB="0" distL="0" distR="0" wp14:anchorId="43FE4EE5" wp14:editId="0E257858">
+            <wp:extent cx="4581162" cy="3664929"/>
+            <wp:effectExtent l="0" t="0" r="0" b="0"/>
+            <wp:docPr id="2" name="Picture"/>
+            <wp:cNvGraphicFramePr/>
+            <a:graphic xmlns:a="http://schemas.openxmlformats.org/drawingml/2006/main">
+              <a:graphicData uri="http://schemas.openxmlformats.org/drawingml/2006/picture">
+                <pic:pic xmlns:pic="http://schemas.openxmlformats.org/drawingml/2006/picture">
+                  <pic:nvPicPr>
+                    <pic:cNvPr id="0" name="Picture" descr="02_los_coches_del_jefe_files/figure-docx/dendrogram-1.png"/>
+                    <pic:cNvPicPr>
+                      <a:picLocks noChangeAspect="1" noChangeArrowheads="1"/>
+                    </pic:cNvPicPr>
+                  </pic:nvPicPr>
+                  <pic:blipFill>
+                    <a:blip r:embed="rId11"/>
+                    <a:stretch>
+                      <a:fillRect/>
+                    </a:stretch>
+                  </pic:blipFill>
+                  <pic:spPr bwMode="auto">
+                    <a:xfrm>
+                      <a:off x="0" y="0"/>
+                      <a:ext cx="4581162" cy="3664929"/>
+                    </a:xfrm>
+                    <a:prstGeom prst="rect">
+                      <a:avLst/>
+                    </a:prstGeom>
+                    <a:noFill/>
+                    <a:ln w="9525">
+                      <a:noFill/>
+                      <a:headEnd/>
+                      <a:tailEnd/>
+                    </a:ln>
+                  </pic:spPr>
+                </pic:pic>
+              </a:graphicData>
+            </a:graphic>
+          </wp:inline>
+        </w:drawing>
+      </w:r>
+    </w:p>
+    <w:p>
+      <w:pPr>
+        <w:pStyle w:val="Textoindependiente"/>
+      </w:pPr>
+      <w:r>
         <w:t xml:space="preserve">En el gráfico superior, hemos ploteado un dendrograma de los vehículos clasificándolos en 10 grupos, siendo este el número máximo de grupos que podemos realizar. </w:t>
       </w:r>
       <w:r>
@@ -540,7 +552,7 @@
                     </pic:cNvPicPr>
                   </pic:nvPicPr>
                   <pic:blipFill>
-                    <a:blip r:embed="rId11"/>
+                    <a:blip r:embed="rId12"/>
                     <a:stretch>
                       <a:fillRect/>
                     </a:stretch>
@@ -2658,6 +2670,18 @@
       <w:smallCaps/>
     </w:rPr>
   </w:style>
+  <w:style w:type="character" w:styleId="Mencinsinresolver">
+    <w:name w:val="Unresolved Mention"/>
+    <w:basedOn w:val="Fuentedeprrafopredeter"/>
+    <w:uiPriority w:val="99"/>
+    <w:semiHidden/>
+    <w:unhideWhenUsed/>
+    <w:rsid w:val="00C577E4"/>
+    <w:rPr>
+      <w:color w:val="605E5C"/>
+      <w:shd w:val="clear" w:color="auto" w:fill="E1DFDD"/>
+    </w:rPr>
+  </w:style>
 </w:styles>
 </file>
 

</xml_diff>